<commit_message>
update ipr class notes
</commit_message>
<xml_diff>
--- a/8002-law-relating-to-criminal-procedure/class/law-of-crimes.docx
+++ b/8002-law-relating-to-criminal-procedure/class/law-of-crimes.docx
@@ -104,6 +104,54 @@
           <w:lang w:val="en-US"/>
         </w:rPr>
       </w:pPr>
+    </w:p>
+    <w:p>
+      <w:pPr>
+        <w:rPr>
+          <w:sz w:val="32"/>
+          <w:szCs w:val="24"/>
+          <w:lang w:val="en-US"/>
+        </w:rPr>
+      </w:pPr>
+      <w:r>
+        <w:rPr>
+          <w:sz w:val="32"/>
+          <w:szCs w:val="24"/>
+          <w:lang w:val="en-US"/>
+        </w:rPr>
+        <w:t>Chapter 17 – The Charge</w:t>
+      </w:r>
+    </w:p>
+    <w:p>
+      <w:pPr>
+        <w:pStyle w:val="ListParagraph"/>
+        <w:numPr>
+          <w:ilvl w:val="0"/>
+          <w:numId w:val="4"/>
+        </w:numPr>
+        <w:rPr>
+          <w:sz w:val="32"/>
+          <w:szCs w:val="24"/>
+          <w:lang w:val="en-US"/>
+        </w:rPr>
+      </w:pPr>
+      <w:r>
+        <w:rPr>
+          <w:sz w:val="32"/>
+          <w:szCs w:val="24"/>
+          <w:lang w:val="en-US"/>
+        </w:rPr>
+        <w:t>Form of Charges</w:t>
+      </w:r>
+      <w:r>
+        <w:rPr>
+          <w:sz w:val="32"/>
+          <w:szCs w:val="24"/>
+          <w:lang w:val="en-US"/>
+        </w:rPr>
+        <w:br/>
+        <w:t>Before framing charges, police will submit charge sheet if police find it a valid crime. And if police fail to find it a actual crime means it is a false complaint then police will submit a Final Report (FR).</w:t>
+      </w:r>
     </w:p>
     <w:sectPr>
       <w:pgSz w:w="11906" w:h="16838"/>
@@ -118,6 +166,95 @@
 <file path=word/numbering.xml><?xml version="1.0" encoding="utf-8"?>
 <w:numbering xmlns:wpc="http://schemas.microsoft.com/office/word/2010/wordprocessingCanvas" xmlns:cx="http://schemas.microsoft.com/office/drawing/2014/chartex" xmlns:cx1="http://schemas.microsoft.com/office/drawing/2015/9/8/chartex" xmlns:cx2="http://schemas.microsoft.com/office/drawing/2015/10/21/chartex" xmlns:cx3="http://schemas.microsoft.com/office/drawing/2016/5/9/chartex" xmlns:cx4="http://schemas.microsoft.com/office/drawing/2016/5/10/chartex" xmlns:cx5="http://schemas.microsoft.com/office/drawing/2016/5/11/chartex" xmlns:cx6="http://schemas.microsoft.com/office/drawing/2016/5/12/chartex" xmlns:cx7="http://schemas.microsoft.com/office/drawing/2016/5/13/chartex" xmlns:cx8="http://schemas.microsoft.com/office/drawing/2016/5/14/chartex" xmlns:mc="http://schemas.openxmlformats.org/markup-compatibility/2006" xmlns:aink="http://schemas.microsoft.com/office/drawing/2016/ink" xmlns:am3d="http://schemas.microsoft.com/office/drawing/2017/model3d" xmlns:o="urn:schemas-microsoft-com:office:office" xmlns:oel="http://schemas.microsoft.com/office/2019/extlst" xmlns:r="http://schemas.openxmlformats.org/officeDocument/2006/relationships" xmlns:m="http://schemas.openxmlformats.org/officeDocument/2006/math" xmlns:v="urn:schemas-microsoft-com:vml" xmlns:wp14="http://schemas.microsoft.com/office/word/2010/wordprocessingDrawing" xmlns:wp="http://schemas.openxmlformats.org/drawingml/2006/wordprocessingDrawing" xmlns:w10="urn:schemas-microsoft-com:office:word" xmlns:w="http://schemas.openxmlformats.org/wordprocessingml/2006/main" xmlns:w14="http://schemas.microsoft.com/office/word/2010/wordml" xmlns:w15="http://schemas.microsoft.com/office/word/2012/wordml" xmlns:w16cex="http://schemas.microsoft.com/office/word/2018/wordml/cex" xmlns:w16cid="http://schemas.microsoft.com/office/word/2016/wordml/cid" xmlns:w16="http://schemas.microsoft.com/office/word/2018/wordml" xmlns:w16sdtdh="http://schemas.microsoft.com/office/word/2020/wordml/sdtdatahash" xmlns:w16se="http://schemas.microsoft.com/office/word/2015/wordml/symex" xmlns:wpg="http://schemas.microsoft.com/office/word/2010/wordprocessingGroup" xmlns:wpi="http://schemas.microsoft.com/office/word/2010/wordprocessingInk" xmlns:wne="http://schemas.microsoft.com/office/word/2006/wordml" xmlns:wps="http://schemas.microsoft.com/office/word/2010/wordprocessingShape" mc:Ignorable="w14 w15 w16se w16cid w16 w16cex w16sdtdh wp14">
   <w:abstractNum w:abstractNumId="0" w15:restartNumberingAfterBreak="0">
+    <w:nsid w:val="22BC514D"/>
+    <w:multiLevelType w:val="hybridMultilevel"/>
+    <w:tmpl w:val="A0B23C36"/>
+    <w:lvl w:ilvl="0" w:tplc="08090015">
+      <w:start w:val="1"/>
+      <w:numFmt w:val="upperLetter"/>
+      <w:lvlText w:val="%1."/>
+      <w:lvlJc w:val="left"/>
+      <w:pPr>
+        <w:ind w:left="720" w:hanging="360"/>
+      </w:pPr>
+      <w:rPr>
+        <w:rFonts w:hint="default"/>
+      </w:rPr>
+    </w:lvl>
+    <w:lvl w:ilvl="1" w:tplc="08090019" w:tentative="1">
+      <w:start w:val="1"/>
+      <w:numFmt w:val="lowerLetter"/>
+      <w:lvlText w:val="%2."/>
+      <w:lvlJc w:val="left"/>
+      <w:pPr>
+        <w:ind w:left="1440" w:hanging="360"/>
+      </w:pPr>
+    </w:lvl>
+    <w:lvl w:ilvl="2" w:tplc="0809001B" w:tentative="1">
+      <w:start w:val="1"/>
+      <w:numFmt w:val="lowerRoman"/>
+      <w:lvlText w:val="%3."/>
+      <w:lvlJc w:val="right"/>
+      <w:pPr>
+        <w:ind w:left="2160" w:hanging="180"/>
+      </w:pPr>
+    </w:lvl>
+    <w:lvl w:ilvl="3" w:tplc="0809000F" w:tentative="1">
+      <w:start w:val="1"/>
+      <w:numFmt w:val="decimal"/>
+      <w:lvlText w:val="%4."/>
+      <w:lvlJc w:val="left"/>
+      <w:pPr>
+        <w:ind w:left="2880" w:hanging="360"/>
+      </w:pPr>
+    </w:lvl>
+    <w:lvl w:ilvl="4" w:tplc="08090019" w:tentative="1">
+      <w:start w:val="1"/>
+      <w:numFmt w:val="lowerLetter"/>
+      <w:lvlText w:val="%5."/>
+      <w:lvlJc w:val="left"/>
+      <w:pPr>
+        <w:ind w:left="3600" w:hanging="360"/>
+      </w:pPr>
+    </w:lvl>
+    <w:lvl w:ilvl="5" w:tplc="0809001B" w:tentative="1">
+      <w:start w:val="1"/>
+      <w:numFmt w:val="lowerRoman"/>
+      <w:lvlText w:val="%6."/>
+      <w:lvlJc w:val="right"/>
+      <w:pPr>
+        <w:ind w:left="4320" w:hanging="180"/>
+      </w:pPr>
+    </w:lvl>
+    <w:lvl w:ilvl="6" w:tplc="0809000F" w:tentative="1">
+      <w:start w:val="1"/>
+      <w:numFmt w:val="decimal"/>
+      <w:lvlText w:val="%7."/>
+      <w:lvlJc w:val="left"/>
+      <w:pPr>
+        <w:ind w:left="5040" w:hanging="360"/>
+      </w:pPr>
+    </w:lvl>
+    <w:lvl w:ilvl="7" w:tplc="08090019" w:tentative="1">
+      <w:start w:val="1"/>
+      <w:numFmt w:val="lowerLetter"/>
+      <w:lvlText w:val="%8."/>
+      <w:lvlJc w:val="left"/>
+      <w:pPr>
+        <w:ind w:left="5760" w:hanging="360"/>
+      </w:pPr>
+    </w:lvl>
+    <w:lvl w:ilvl="8" w:tplc="0809001B" w:tentative="1">
+      <w:start w:val="1"/>
+      <w:numFmt w:val="lowerRoman"/>
+      <w:lvlText w:val="%9."/>
+      <w:lvlJc w:val="right"/>
+      <w:pPr>
+        <w:ind w:left="6480" w:hanging="180"/>
+      </w:pPr>
+    </w:lvl>
+  </w:abstractNum>
+  <w:abstractNum w:abstractNumId="1" w15:restartNumberingAfterBreak="0">
     <w:nsid w:val="321A5B8D"/>
     <w:multiLevelType w:val="hybridMultilevel"/>
     <w:tmpl w:val="EC60DBD4"/>
@@ -203,7 +340,7 @@
       </w:pPr>
     </w:lvl>
   </w:abstractNum>
-  <w:abstractNum w:abstractNumId="1" w15:restartNumberingAfterBreak="0">
+  <w:abstractNum w:abstractNumId="2" w15:restartNumberingAfterBreak="0">
     <w:nsid w:val="38666006"/>
     <w:multiLevelType w:val="hybridMultilevel"/>
     <w:tmpl w:val="F0AEE596"/>
@@ -315,7 +452,7 @@
       </w:rPr>
     </w:lvl>
   </w:abstractNum>
-  <w:abstractNum w:abstractNumId="2" w15:restartNumberingAfterBreak="0">
+  <w:abstractNum w:abstractNumId="3" w15:restartNumberingAfterBreak="0">
     <w:nsid w:val="526D675A"/>
     <w:multiLevelType w:val="hybridMultilevel"/>
     <w:tmpl w:val="E7A2C732"/>
@@ -429,13 +566,16 @@
     </w:lvl>
   </w:abstractNum>
   <w:num w:numId="1" w16cid:durableId="1643460659">
+    <w:abstractNumId w:val="3"/>
+  </w:num>
+  <w:num w:numId="2" w16cid:durableId="1685474630">
+    <w:abstractNumId w:val="1"/>
+  </w:num>
+  <w:num w:numId="3" w16cid:durableId="1053315664">
     <w:abstractNumId w:val="2"/>
   </w:num>
-  <w:num w:numId="2" w16cid:durableId="1685474630">
+  <w:num w:numId="4" w16cid:durableId="476920754">
     <w:abstractNumId w:val="0"/>
-  </w:num>
-  <w:num w:numId="3" w16cid:durableId="1053315664">
-    <w:abstractNumId w:val="1"/>
   </w:num>
 </w:numbering>
 </file>

</xml_diff>